<commit_message>
bug found in normal map convertor (.png file saving)
a bug of saving .png format's normal map: the converted normals' RGB
color vectors are correct, but when it is saved to png file, something
change--the base color becomes (188,188,255) instead of (128,128,255)
which will a weird normal/tangent related lighting problem(some conners
are un-naturally darker)... but in the end, i found that this lighting
problem is not caused by .fbx's tangent/normal, but from a ill-form
normal map saved by Noise3D (and the problem happens in
D3DX11SaveTexture() for .png format)
</commit_message>
<xml_diff>
--- a/doc/引擎设计文档/Renderer.docx
+++ b/doc/引擎设计文档/Renderer.docx
@@ -2636,6 +2636,40 @@
       <w:pPr>
         <w:jc w:val="center"/>
         <w:rPr>
+          <w:rFonts w:hint="eastAsia" w:ascii="微软雅黑" w:hAnsi="微软雅黑" w:eastAsia="微软雅黑" w:cs="微软雅黑"/>
+          <w:b/>
+          <w:bCs w:val="0"/>
+          <w:sz w:val="32"/>
+          <w:szCs w:val="32"/>
+          <w:lang w:val="en-US" w:eastAsia="zh-CN"/>
+        </w:rPr>
+      </w:pPr>
+      <w:r>
+        <w:rPr>
+          <w:rFonts w:hint="eastAsia" w:ascii="微软雅黑" w:hAnsi="微软雅黑" w:eastAsia="微软雅黑" w:cs="微软雅黑"/>
+          <w:b/>
+          <w:bCs w:val="0"/>
+          <w:sz w:val="32"/>
+          <w:szCs w:val="32"/>
+          <w:lang w:val="en-US" w:eastAsia="zh-CN"/>
+        </w:rPr>
+        <w:t>Renderer的模块拆分</w:t>
+      </w:r>
+    </w:p>
+    <w:p>
+      <w:pPr>
+        <w:jc w:val="left"/>
+        <w:rPr>
+          <w:rFonts w:hint="eastAsia" w:eastAsiaTheme="minorEastAsia"/>
+          <w:b w:val="0"/>
+          <w:bCs/>
+          <w:sz w:val="24"/>
+          <w:szCs w:val="24"/>
+          <w:lang w:val="en-US" w:eastAsia="zh-CN"/>
+        </w:rPr>
+      </w:pPr>
+      <w:r>
+        <w:rPr>
           <w:rFonts w:hint="eastAsia"/>
           <w:b w:val="0"/>
           <w:bCs/>
@@ -2643,40 +2677,7 @@
           <w:szCs w:val="24"/>
           <w:lang w:val="en-US" w:eastAsia="zh-CN"/>
         </w:rPr>
-      </w:pPr>
-      <w:r>
-        <w:rPr>
-          <w:rFonts w:hint="eastAsia"/>
-          <w:b/>
-          <w:sz w:val="28"/>
-          <w:szCs w:val="28"/>
-          <w:lang w:val="en-US" w:eastAsia="zh-CN"/>
-        </w:rPr>
-        <w:t>Renderer的模块拆分</w:t>
-      </w:r>
-    </w:p>
-    <w:p>
-      <w:pPr>
-        <w:jc w:val="left"/>
-        <w:rPr>
-          <w:rFonts w:hint="eastAsia" w:eastAsiaTheme="minorEastAsia"/>
-          <w:b w:val="0"/>
-          <w:bCs/>
-          <w:sz w:val="24"/>
-          <w:szCs w:val="24"/>
-          <w:lang w:val="en-US" w:eastAsia="zh-CN"/>
-        </w:rPr>
-      </w:pPr>
-      <w:r>
-        <w:rPr>
-          <w:rFonts w:hint="eastAsia"/>
-          <w:b w:val="0"/>
-          <w:bCs/>
-          <w:sz w:val="24"/>
-          <w:szCs w:val="24"/>
-          <w:lang w:val="en-US" w:eastAsia="zh-CN"/>
-        </w:rPr>
-        <w:t>(2018.1.25)每种可渲染的物体是相当于一种渲染数据容器，然后会有对应的RenderModule来实现其渲染准备、提取数据、DrawCall的逻辑。有一些公用的基础设施(infrastructure)例如InputAssembler等的各种D3D pipeline state setting就封装在了IRendererInfrastructure。但可惜Renderer要提取数据的时候不免需要相应的容器类（Mesh、GraphicObject）等要friend提取者，虽然写起来简单是简单了，但是破坏了一定的封装性。每个IRenderModule都要实现一些通用的接口例如Initialize，ClearRenderList，Render等，而每个IRenderModule都会有一份Infrastructure的reference。具体参考下面的UML类图和时序图</w:t>
+        <w:t>(2018.1.25)每种可渲染的物体是相当于一种渲染数据容器，然后会有对应的RenderModule来实现其渲染准备、提取数据、DrawCall的逻辑。有一些公用的基础设施(infrastructure)例如InputAssembler等的各种D3D pipeline state setting就封装在了IRendererInfrastructure。但可惜Renderer要提取数据的时候不免需要相应的容器类（Mesh、GraphicObject）等要friend提取者，虽然写起来简单是简单了，但是破坏了一定的封装性。每个IRenderModule都要实现一些通用的接口例如Initialize，ClearRenderList，Render等，而每个IRenderModule都会有一份Infrastructure的reference。具体参考下面的UML类图和时序图。</w:t>
       </w:r>
     </w:p>
     <w:p>
@@ -2772,8 +2773,83 @@
           </wp:inline>
         </w:drawing>
       </w:r>
+    </w:p>
+    <w:p>
+      <w:pPr>
+        <w:rPr>
+          <w:rFonts w:hint="eastAsia" w:eastAsiaTheme="minorEastAsia"/>
+          <w:lang w:eastAsia="zh-CN"/>
+        </w:rPr>
+      </w:pPr>
+    </w:p>
+    <w:p>
+      <w:pPr>
+        <w:jc w:val="center"/>
+        <w:rPr>
+          <w:rFonts w:hint="eastAsia" w:ascii="微软雅黑" w:hAnsi="微软雅黑" w:eastAsia="微软雅黑" w:cs="微软雅黑"/>
+          <w:b/>
+          <w:bCs w:val="0"/>
+          <w:sz w:val="32"/>
+          <w:szCs w:val="32"/>
+          <w:lang w:val="en-US" w:eastAsia="zh-CN"/>
+        </w:rPr>
+      </w:pPr>
+      <w:r>
+        <w:rPr>
+          <w:rFonts w:hint="eastAsia" w:ascii="微软雅黑" w:hAnsi="微软雅黑" w:eastAsia="微软雅黑" w:cs="微软雅黑"/>
+          <w:b/>
+          <w:bCs w:val="0"/>
+          <w:sz w:val="32"/>
+          <w:szCs w:val="32"/>
+          <w:lang w:val="en-US" w:eastAsia="zh-CN"/>
+        </w:rPr>
+        <w:t>ShaderVariableManager</w:t>
+      </w:r>
+    </w:p>
+    <w:p>
+      <w:pPr>
+        <w:jc w:val="left"/>
+        <w:rPr>
+          <w:rFonts w:hint="eastAsia" w:asciiTheme="minorEastAsia" w:hAnsiTheme="minorEastAsia" w:eastAsiaTheme="minorEastAsia" w:cstheme="minorEastAsia"/>
+          <w:b w:val="0"/>
+          <w:bCs/>
+          <w:sz w:val="21"/>
+          <w:szCs w:val="21"/>
+          <w:lang w:val="en-US" w:eastAsia="zh-CN"/>
+        </w:rPr>
+      </w:pPr>
+      <w:r>
+        <w:rPr>
+          <w:rFonts w:hint="eastAsia" w:asciiTheme="minorEastAsia" w:hAnsiTheme="minorEastAsia" w:cstheme="minorEastAsia"/>
+          <w:b w:val="0"/>
+          <w:bCs/>
+          <w:sz w:val="21"/>
+          <w:szCs w:val="21"/>
+          <w:lang w:val="en-US" w:eastAsia="zh-CN"/>
+        </w:rPr>
+        <w:t>(2018.1.28)原本还用着ConstantBuffer来管理、更新shader variables到gpu，但是一旦我要更改shader和CB的内容，那么我也必须相应地更改c++端的数据结构，还要考虑内存对齐，这怕是麻烦死了。于是就想着学openGL那样，在c++端里面每个variable都绑定一下，然后就可以直接setVarXXXX来更新某个变量数据到GPU了。所以现在就用起了各种Effect Variable系列的接口，所有的Shader Variable都丢给shaderVarManager管理，然后需要用到它的类（例如IRenderer、ICollisionTestor）就获取一个shaderVarMgr的单例(Singleton)指针，调调函数更新数据到GPU，至于初始化变量各种绑定</w:t>
+      </w:r>
       <w:bookmarkStart w:id="0" w:name="_GoBack"/>
       <w:bookmarkEnd w:id="0"/>
+      <w:r>
+        <w:rPr>
+          <w:rFonts w:hint="eastAsia" w:asciiTheme="minorEastAsia" w:hAnsiTheme="minorEastAsia" w:cstheme="minorEastAsia"/>
+          <w:b w:val="0"/>
+          <w:bCs/>
+          <w:sz w:val="21"/>
+          <w:szCs w:val="21"/>
+          <w:lang w:val="en-US" w:eastAsia="zh-CN"/>
+        </w:rPr>
+        <w:t>就封装在shaderVarManager里面了。</w:t>
+      </w:r>
+    </w:p>
+    <w:p>
+      <w:pPr>
+        <w:rPr>
+          <w:rFonts w:hint="eastAsia" w:eastAsiaTheme="minorEastAsia"/>
+          <w:lang w:eastAsia="zh-CN"/>
+        </w:rPr>
+      </w:pPr>
     </w:p>
     <w:sectPr>
       <w:pgSz w:w="11906" w:h="16838"/>

</xml_diff>